<commit_message>
changed to light theme
</commit_message>
<xml_diff>
--- a/baileys.docx
+++ b/baileys.docx
@@ -20,15 +20,7 @@
         <w:spacing w:after="0"/>
       </w:pPr>
       <w:r>
-        <w:t xml:space="preserve">As seen below, price differential for booking direct vs </w:t>
-      </w:r>
-      <w:proofErr w:type="spellStart"/>
-      <w:r>
-        <w:t>Tripadvisor</w:t>
-      </w:r>
-      <w:proofErr w:type="spellEnd"/>
-      <w:r>
-        <w:t xml:space="preserve"> = 30% (168 vs 118). This differential is consistent for bookings 3.5+ months away.</w:t>
+        <w:t>As seen below, price differential for booking direct vs Tripadvisor = 30% (168 vs 118). This differential is consistent for bookings 3.5+ months away.</w:t>
       </w:r>
     </w:p>
     <w:p>
@@ -94,13 +86,10 @@
         <w:spacing w:after="0"/>
       </w:pPr>
       <w:r>
-        <w:rPr>
-          <w:noProof/>
-        </w:rPr>
         <w:drawing>
-          <wp:inline distT="0" distB="0" distL="0" distR="0" wp14:anchorId="1D651EA5" wp14:editId="58D69733">
-            <wp:extent cx="5731510" cy="6615430"/>
-            <wp:effectExtent l="0" t="0" r="0" b="0"/>
+          <wp:inline distT="0" distB="0" distL="0" distR="0" wp14:anchorId="3F15B282" wp14:editId="5A86DCDE">
+            <wp:extent cx="5731510" cy="7227570"/>
+            <wp:effectExtent l="0" t="0" r="2540" b="0"/>
             <wp:docPr id="1" name="Picture 1" descr="A screenshot of a computer&#10;&#10;Description automatically generated with medium confidence"/>
             <wp:cNvGraphicFramePr>
               <a:graphicFrameLocks xmlns:a="http://schemas.openxmlformats.org/drawingml/2006/main" noChangeAspect="1"/>
@@ -121,7 +110,7 @@
                   <pic:spPr>
                     <a:xfrm>
                       <a:off x="0" y="0"/>
-                      <a:ext cx="5731510" cy="6615430"/>
+                      <a:ext cx="5731510" cy="7227570"/>
                     </a:xfrm>
                     <a:prstGeom prst="rect">
                       <a:avLst/>
@@ -158,14 +147,11 @@
         <w:spacing w:after="0"/>
       </w:pPr>
       <w:r>
-        <w:rPr>
-          <w:noProof/>
-        </w:rPr>
         <w:drawing>
-          <wp:inline distT="0" distB="0" distL="0" distR="0" wp14:anchorId="55CCFDD7" wp14:editId="1137C25A">
-            <wp:extent cx="5731510" cy="7824470"/>
-            <wp:effectExtent l="0" t="0" r="0" b="0"/>
-            <wp:docPr id="2" name="Picture 2" descr="A screenshot of a computer&#10;&#10;Description automatically generated with medium confidence"/>
+          <wp:inline distT="0" distB="0" distL="0" distR="0" wp14:anchorId="2949FAB3" wp14:editId="5464ED20">
+            <wp:extent cx="5731510" cy="7399655"/>
+            <wp:effectExtent l="0" t="0" r="2540" b="0"/>
+            <wp:docPr id="4" name="Picture 4" descr="A screenshot of a computer&#10;&#10;Description automatically generated with medium confidence"/>
             <wp:cNvGraphicFramePr>
               <a:graphicFrameLocks xmlns:a="http://schemas.openxmlformats.org/drawingml/2006/main" noChangeAspect="1"/>
             </wp:cNvGraphicFramePr>
@@ -173,7 +159,7 @@
               <a:graphicData uri="http://schemas.openxmlformats.org/drawingml/2006/picture">
                 <pic:pic xmlns:pic="http://schemas.openxmlformats.org/drawingml/2006/picture">
                   <pic:nvPicPr>
-                    <pic:cNvPr id="2" name="Picture 2" descr="A screenshot of a computer&#10;&#10;Description automatically generated with medium confidence"/>
+                    <pic:cNvPr id="4" name="Picture 4" descr="A screenshot of a computer&#10;&#10;Description automatically generated with medium confidence"/>
                     <pic:cNvPicPr/>
                   </pic:nvPicPr>
                   <pic:blipFill>
@@ -185,7 +171,7 @@
                   <pic:spPr>
                     <a:xfrm>
                       <a:off x="0" y="0"/>
-                      <a:ext cx="5731510" cy="7824470"/>
+                      <a:ext cx="5731510" cy="7399655"/>
                     </a:xfrm>
                     <a:prstGeom prst="rect">
                       <a:avLst/>
@@ -212,10 +198,10 @@
     <w:p>
       <w:r>
         <w:drawing>
-          <wp:inline distT="0" distB="0" distL="0" distR="0" wp14:anchorId="37A06C87" wp14:editId="4E551578">
-            <wp:extent cx="5731510" cy="7084060"/>
-            <wp:effectExtent l="0" t="0" r="2540" b="2540"/>
-            <wp:docPr id="3" name="Picture 3" descr="A screenshot of a computer&#10;&#10;Description automatically generated with medium confidence"/>
+          <wp:inline distT="0" distB="0" distL="0" distR="0" wp14:anchorId="2382DC25" wp14:editId="1E059162">
+            <wp:extent cx="5731510" cy="7936230"/>
+            <wp:effectExtent l="0" t="0" r="2540" b="7620"/>
+            <wp:docPr id="5" name="Picture 5" descr="Graphical user interface, application, Teams&#10;&#10;Description automatically generated"/>
             <wp:cNvGraphicFramePr>
               <a:graphicFrameLocks xmlns:a="http://schemas.openxmlformats.org/drawingml/2006/main" noChangeAspect="1"/>
             </wp:cNvGraphicFramePr>
@@ -223,7 +209,7 @@
               <a:graphicData uri="http://schemas.openxmlformats.org/drawingml/2006/picture">
                 <pic:pic xmlns:pic="http://schemas.openxmlformats.org/drawingml/2006/picture">
                   <pic:nvPicPr>
-                    <pic:cNvPr id="3" name="Picture 3" descr="A screenshot of a computer&#10;&#10;Description automatically generated with medium confidence"/>
+                    <pic:cNvPr id="5" name="Picture 5" descr="Graphical user interface, application, Teams&#10;&#10;Description automatically generated"/>
                     <pic:cNvPicPr/>
                   </pic:nvPicPr>
                   <pic:blipFill>
@@ -235,7 +221,7 @@
                   <pic:spPr>
                     <a:xfrm>
                       <a:off x="0" y="0"/>
-                      <a:ext cx="5731510" cy="7084060"/>
+                      <a:ext cx="5731510" cy="7936230"/>
                     </a:xfrm>
                     <a:prstGeom prst="rect">
                       <a:avLst/>
@@ -302,6 +288,9 @@
         <w:spacing w:after="0"/>
       </w:pPr>
       <w:r>
+        <w:rPr>
+          <w:noProof/>
+        </w:rPr>
         <w:drawing>
           <wp:inline distT="0" distB="0" distL="0" distR="0" wp14:anchorId="151F4AD0" wp14:editId="2B16DB5D">
             <wp:extent cx="5895975" cy="4191721"/>
@@ -357,6 +346,9 @@
         <w:spacing w:after="0"/>
       </w:pPr>
       <w:r>
+        <w:rPr>
+          <w:noProof/>
+        </w:rPr>
         <w:drawing>
           <wp:inline distT="0" distB="0" distL="0" distR="0" wp14:anchorId="34904FA3" wp14:editId="2B8770A4">
             <wp:extent cx="5731510" cy="3867150"/>
@@ -2643,25 +2635,7 @@
                 <w:color w:val="000000"/>
                 <w:lang w:eastAsia="en-SG"/>
               </w:rPr>
-              <w:t xml:space="preserve">Managed by </w:t>
-            </w:r>
-            <w:proofErr w:type="spellStart"/>
-            <w:r>
-              <w:rPr>
-                <w:rFonts w:ascii="Calibri" w:eastAsia="Times New Roman" w:hAnsi="Calibri" w:cs="Calibri"/>
-                <w:color w:val="000000"/>
-                <w:lang w:eastAsia="en-SG"/>
-              </w:rPr>
-              <w:t>Starwest</w:t>
-            </w:r>
-            <w:proofErr w:type="spellEnd"/>
-            <w:r>
-              <w:rPr>
-                <w:rFonts w:ascii="Calibri" w:eastAsia="Times New Roman" w:hAnsi="Calibri" w:cs="Calibri"/>
-                <w:color w:val="000000"/>
-                <w:lang w:eastAsia="en-SG"/>
-              </w:rPr>
-              <w:t xml:space="preserve"> Hotel &amp; Apartment</w:t>
+              <w:t>Managed by Starwest Hotel &amp; Apartment</w:t>
             </w:r>
           </w:p>
         </w:tc>
@@ -2994,41 +2968,13 @@
                 <w:lang w:eastAsia="en-SG"/>
               </w:rPr>
             </w:pPr>
-            <w:proofErr w:type="spellStart"/>
-            <w:r>
-              <w:rPr>
-                <w:rFonts w:ascii="Calibri" w:eastAsia="Times New Roman" w:hAnsi="Calibri" w:cs="Calibri"/>
-                <w:color w:val="000000"/>
-                <w:lang w:eastAsia="en-SG"/>
-              </w:rPr>
-              <w:t>holidaylettings</w:t>
-            </w:r>
-            <w:proofErr w:type="spellEnd"/>
-            <w:r>
-              <w:rPr>
-                <w:rFonts w:ascii="Calibri" w:eastAsia="Times New Roman" w:hAnsi="Calibri" w:cs="Calibri"/>
-                <w:color w:val="000000"/>
-                <w:lang w:eastAsia="en-SG"/>
-              </w:rPr>
-              <w:t xml:space="preserve"> listing (</w:t>
-            </w:r>
-            <w:proofErr w:type="spellStart"/>
-            <w:r>
-              <w:rPr>
-                <w:rFonts w:ascii="Calibri" w:eastAsia="Times New Roman" w:hAnsi="Calibri" w:cs="Calibri"/>
-                <w:color w:val="000000"/>
-                <w:lang w:eastAsia="en-SG"/>
-              </w:rPr>
-              <w:t>airbnb</w:t>
-            </w:r>
-            <w:proofErr w:type="spellEnd"/>
-            <w:r>
-              <w:rPr>
-                <w:rFonts w:ascii="Calibri" w:eastAsia="Times New Roman" w:hAnsi="Calibri" w:cs="Calibri"/>
-                <w:color w:val="000000"/>
-                <w:lang w:eastAsia="en-SG"/>
-              </w:rPr>
-              <w:t xml:space="preserve"> style)</w:t>
+            <w:r>
+              <w:rPr>
+                <w:rFonts w:ascii="Calibri" w:eastAsia="Times New Roman" w:hAnsi="Calibri" w:cs="Calibri"/>
+                <w:color w:val="000000"/>
+                <w:lang w:eastAsia="en-SG"/>
+              </w:rPr>
+              <w:t>holidaylettings listing (airbnb style)</w:t>
             </w:r>
           </w:p>
         </w:tc>
@@ -4766,25 +4712,7 @@
                 <w:color w:val="000000"/>
                 <w:lang w:eastAsia="en-SG"/>
               </w:rPr>
-              <w:t xml:space="preserve">Comfort Inn &amp; Suites </w:t>
-            </w:r>
-            <w:proofErr w:type="spellStart"/>
-            <w:r>
-              <w:rPr>
-                <w:rFonts w:ascii="Calibri" w:eastAsia="Times New Roman" w:hAnsi="Calibri" w:cs="Calibri"/>
-                <w:color w:val="000000"/>
-                <w:lang w:eastAsia="en-SG"/>
-              </w:rPr>
-              <w:t>Goodearth</w:t>
-            </w:r>
-            <w:proofErr w:type="spellEnd"/>
-            <w:r>
-              <w:rPr>
-                <w:rFonts w:ascii="Calibri" w:eastAsia="Times New Roman" w:hAnsi="Calibri" w:cs="Calibri"/>
-                <w:color w:val="000000"/>
-                <w:lang w:eastAsia="en-SG"/>
-              </w:rPr>
-              <w:t xml:space="preserve"> Perth</w:t>
+              <w:t>Comfort Inn &amp; Suites Goodearth Perth</w:t>
             </w:r>
           </w:p>
         </w:tc>

</xml_diff>